<commit_message>
Update : malloc codes
</commit_message>
<xml_diff>
--- a/Projects/Project2/document.docx
+++ b/Projects/Project2/document.docx
@@ -508,6 +508,7 @@
         </w:rPr>
         <w:t xml:space="preserve"> </w:t>
       </w:r>
+      <w:proofErr w:type="spellStart"/>
       <w:r>
         <w:rPr>
           <w:bCs/>
@@ -516,6 +517,7 @@
         </w:rPr>
         <w:t>connfd</w:t>
       </w:r>
+      <w:proofErr w:type="spellEnd"/>
       <w:r>
         <w:rPr>
           <w:rFonts w:hint="eastAsia"/>
@@ -820,6 +822,7 @@
         </w:rPr>
         <w:t xml:space="preserve">들의 </w:t>
       </w:r>
+      <w:proofErr w:type="spellStart"/>
       <w:r>
         <w:rPr>
           <w:bCs/>
@@ -828,6 +831,7 @@
         </w:rPr>
         <w:t>connfd</w:t>
       </w:r>
+      <w:proofErr w:type="spellEnd"/>
       <w:r>
         <w:rPr>
           <w:rFonts w:hint="eastAsia"/>
@@ -837,6 +841,7 @@
         </w:rPr>
         <w:t xml:space="preserve">들은 </w:t>
       </w:r>
+      <w:proofErr w:type="spellStart"/>
       <w:r>
         <w:rPr>
           <w:bCs/>
@@ -852,7 +857,17 @@
           <w:sz w:val="22"/>
           <w:szCs w:val="24"/>
         </w:rPr>
-        <w:t>를 통해 관리된다.</w:t>
+        <w:t>를</w:t>
+      </w:r>
+      <w:proofErr w:type="spellEnd"/>
+      <w:r>
+        <w:rPr>
+          <w:rFonts w:hint="eastAsia"/>
+          <w:bCs/>
+          <w:sz w:val="22"/>
+          <w:szCs w:val="24"/>
+        </w:rPr>
+        <w:t xml:space="preserve"> 통해 관리된다.</w:t>
       </w:r>
       <w:r>
         <w:rPr>
@@ -896,13 +911,23 @@
         </w:rPr>
         <w:t xml:space="preserve"> 함수 내에서 호출되는 </w:t>
       </w:r>
-      <w:r>
-        <w:rPr>
-          <w:bCs/>
-          <w:sz w:val="22"/>
-          <w:szCs w:val="24"/>
-        </w:rPr>
-        <w:t xml:space="preserve">echo_cnt </w:t>
+      <w:proofErr w:type="spellStart"/>
+      <w:r>
+        <w:rPr>
+          <w:bCs/>
+          <w:sz w:val="22"/>
+          <w:szCs w:val="24"/>
+        </w:rPr>
+        <w:t>echo_cnt</w:t>
+      </w:r>
+      <w:proofErr w:type="spellEnd"/>
+      <w:r>
+        <w:rPr>
+          <w:bCs/>
+          <w:sz w:val="22"/>
+          <w:szCs w:val="24"/>
+        </w:rPr>
+        <w:t xml:space="preserve"> </w:t>
       </w:r>
       <w:r>
         <w:rPr>
@@ -1105,7 +1130,27 @@
           <w:sz w:val="22"/>
           <w:szCs w:val="24"/>
         </w:rPr>
-        <w:t>Event-driven Approach with select()</w:t>
+        <w:t xml:space="preserve">Event-driven Approach with </w:t>
+      </w:r>
+      <w:proofErr w:type="gramStart"/>
+      <w:r>
+        <w:rPr>
+          <w:b/>
+          <w:bCs/>
+          <w:sz w:val="22"/>
+          <w:szCs w:val="24"/>
+        </w:rPr>
+        <w:t>select(</w:t>
+      </w:r>
+      <w:proofErr w:type="gramEnd"/>
+      <w:r>
+        <w:rPr>
+          <w:b/>
+          <w:bCs/>
+          <w:sz w:val="22"/>
+          <w:szCs w:val="24"/>
+        </w:rPr>
+        <w:t>)</w:t>
       </w:r>
       <w:r>
         <w:rPr>
@@ -1193,6 +1238,7 @@
         </w:rPr>
         <w:t xml:space="preserve">는 하나의 </w:t>
       </w:r>
+      <w:proofErr w:type="spellStart"/>
       <w:r>
         <w:rPr>
           <w:bCs/>
@@ -1201,6 +1247,7 @@
         </w:rPr>
         <w:t>listenfd</w:t>
       </w:r>
+      <w:proofErr w:type="spellEnd"/>
       <w:r>
         <w:rPr>
           <w:rFonts w:hint="eastAsia"/>
@@ -1210,6 +1257,7 @@
         </w:rPr>
         <w:t xml:space="preserve">와 배열에 저장된 </w:t>
       </w:r>
+      <w:proofErr w:type="spellStart"/>
       <w:r>
         <w:rPr>
           <w:bCs/>
@@ -1218,6 +1266,7 @@
         </w:rPr>
         <w:t>connfd</w:t>
       </w:r>
+      <w:proofErr w:type="spellEnd"/>
       <w:r>
         <w:rPr>
           <w:rFonts w:hint="eastAsia"/>
@@ -1261,6 +1310,7 @@
         </w:rPr>
         <w:t xml:space="preserve">이 있는 </w:t>
       </w:r>
+      <w:proofErr w:type="spellStart"/>
       <w:r>
         <w:rPr>
           <w:bCs/>
@@ -1269,6 +1319,7 @@
         </w:rPr>
         <w:t>fd</w:t>
       </w:r>
+      <w:proofErr w:type="spellEnd"/>
       <w:r>
         <w:rPr>
           <w:rFonts w:hint="eastAsia"/>
@@ -1295,6 +1346,7 @@
         </w:rPr>
         <w:t xml:space="preserve"> 함수로 확인한 후 </w:t>
       </w:r>
+      <w:proofErr w:type="spellStart"/>
       <w:r>
         <w:rPr>
           <w:bCs/>
@@ -1303,6 +1355,7 @@
         </w:rPr>
         <w:t>listenfd</w:t>
       </w:r>
+      <w:proofErr w:type="spellEnd"/>
       <w:r>
         <w:rPr>
           <w:rFonts w:hint="eastAsia"/>
@@ -1312,6 +1365,7 @@
         </w:rPr>
         <w:t xml:space="preserve">에 들어온 요청은 </w:t>
       </w:r>
+      <w:proofErr w:type="spellStart"/>
       <w:r>
         <w:rPr>
           <w:bCs/>
@@ -1320,6 +1374,7 @@
         </w:rPr>
         <w:t>add_client</w:t>
       </w:r>
+      <w:proofErr w:type="spellEnd"/>
       <w:r>
         <w:rPr>
           <w:rFonts w:hint="eastAsia"/>
@@ -1329,22 +1384,42 @@
         </w:rPr>
         <w:t xml:space="preserve"> 함수를 통해 </w:t>
       </w:r>
-      <w:r>
-        <w:rPr>
-          <w:bCs/>
-          <w:sz w:val="22"/>
-          <w:szCs w:val="24"/>
-        </w:rPr>
-        <w:t xml:space="preserve">connfd </w:t>
-      </w:r>
-      <w:r>
-        <w:rPr>
-          <w:rFonts w:hint="eastAsia"/>
-          <w:bCs/>
-          <w:sz w:val="22"/>
-          <w:szCs w:val="24"/>
-        </w:rPr>
-        <w:t>배열에 새로운 f</w:t>
+      <w:proofErr w:type="spellStart"/>
+      <w:r>
+        <w:rPr>
+          <w:bCs/>
+          <w:sz w:val="22"/>
+          <w:szCs w:val="24"/>
+        </w:rPr>
+        <w:t>connfd</w:t>
+      </w:r>
+      <w:proofErr w:type="spellEnd"/>
+      <w:r>
+        <w:rPr>
+          <w:bCs/>
+          <w:sz w:val="22"/>
+          <w:szCs w:val="24"/>
+        </w:rPr>
+        <w:t xml:space="preserve"> </w:t>
+      </w:r>
+      <w:r>
+        <w:rPr>
+          <w:rFonts w:hint="eastAsia"/>
+          <w:bCs/>
+          <w:sz w:val="22"/>
+          <w:szCs w:val="24"/>
+        </w:rPr>
+        <w:t xml:space="preserve">배열에 새로운 </w:t>
+      </w:r>
+      <w:proofErr w:type="spellStart"/>
+      <w:r>
+        <w:rPr>
+          <w:rFonts w:hint="eastAsia"/>
+          <w:bCs/>
+          <w:sz w:val="22"/>
+          <w:szCs w:val="24"/>
+        </w:rPr>
+        <w:t>f</w:t>
       </w:r>
       <w:r>
         <w:rPr>
@@ -1361,7 +1436,17 @@
           <w:sz w:val="22"/>
           <w:szCs w:val="24"/>
         </w:rPr>
-        <w:t>를 추</w:t>
+        <w:t>를</w:t>
+      </w:r>
+      <w:proofErr w:type="spellEnd"/>
+      <w:r>
+        <w:rPr>
+          <w:rFonts w:hint="eastAsia"/>
+          <w:bCs/>
+          <w:sz w:val="22"/>
+          <w:szCs w:val="24"/>
+        </w:rPr>
+        <w:t xml:space="preserve"> 추</w:t>
       </w:r>
       <w:r>
         <w:rPr>
@@ -1378,8 +1463,18 @@
           <w:sz w:val="22"/>
           <w:szCs w:val="24"/>
         </w:rPr>
-        <w:t xml:space="preserve"> connfd</w:t>
-      </w:r>
+        <w:t xml:space="preserve"> </w:t>
+      </w:r>
+      <w:proofErr w:type="spellStart"/>
+      <w:r>
+        <w:rPr>
+          <w:bCs/>
+          <w:sz w:val="22"/>
+          <w:szCs w:val="24"/>
+        </w:rPr>
+        <w:t>connfd</w:t>
+      </w:r>
+      <w:proofErr w:type="spellEnd"/>
       <w:r>
         <w:rPr>
           <w:rFonts w:hint="eastAsia"/>
@@ -1389,6 +1484,7 @@
         </w:rPr>
         <w:t xml:space="preserve"> 배열 중 하나의 </w:t>
       </w:r>
+      <w:proofErr w:type="spellStart"/>
       <w:r>
         <w:rPr>
           <w:bCs/>
@@ -1397,6 +1493,7 @@
         </w:rPr>
         <w:t>fd</w:t>
       </w:r>
+      <w:proofErr w:type="spellEnd"/>
       <w:r>
         <w:rPr>
           <w:rFonts w:hint="eastAsia"/>
@@ -1423,13 +1520,23 @@
         </w:rPr>
         <w:t xml:space="preserve">은 </w:t>
       </w:r>
-      <w:r>
-        <w:rPr>
-          <w:bCs/>
-          <w:sz w:val="22"/>
-          <w:szCs w:val="24"/>
-        </w:rPr>
-        <w:t xml:space="preserve">check_clients </w:t>
+      <w:proofErr w:type="spellStart"/>
+      <w:r>
+        <w:rPr>
+          <w:bCs/>
+          <w:sz w:val="22"/>
+          <w:szCs w:val="24"/>
+        </w:rPr>
+        <w:t>check_clients</w:t>
+      </w:r>
+      <w:proofErr w:type="spellEnd"/>
+      <w:r>
+        <w:rPr>
+          <w:bCs/>
+          <w:sz w:val="22"/>
+          <w:szCs w:val="24"/>
+        </w:rPr>
+        <w:t xml:space="preserve"> </w:t>
       </w:r>
       <w:r>
         <w:rPr>
@@ -1489,7 +1596,17 @@
           <w:sz w:val="22"/>
           <w:szCs w:val="24"/>
         </w:rPr>
-        <w:t xml:space="preserve"> 만큼의 f</w:t>
+        <w:t xml:space="preserve"> 만큼의 </w:t>
+      </w:r>
+      <w:proofErr w:type="spellStart"/>
+      <w:r>
+        <w:rPr>
+          <w:rFonts w:hint="eastAsia"/>
+          <w:bCs/>
+          <w:sz w:val="22"/>
+          <w:szCs w:val="24"/>
+        </w:rPr>
+        <w:t>f</w:t>
       </w:r>
       <w:r>
         <w:rPr>
@@ -1499,6 +1616,7 @@
         </w:rPr>
         <w:t>d</w:t>
       </w:r>
+      <w:proofErr w:type="spellEnd"/>
       <w:r>
         <w:rPr>
           <w:rFonts w:hint="eastAsia"/>
@@ -1568,6 +1686,7 @@
           <w:szCs w:val="24"/>
         </w:rPr>
       </w:pPr>
+      <w:proofErr w:type="spellStart"/>
       <w:r>
         <w:rPr>
           <w:bCs/>
@@ -1577,6 +1696,7 @@
         <w:lastRenderedPageBreak/>
         <w:t>epoll</w:t>
       </w:r>
+      <w:proofErr w:type="spellEnd"/>
       <w:r>
         <w:rPr>
           <w:rFonts w:hint="eastAsia"/>
@@ -1622,6 +1742,7 @@
         </w:rPr>
         <w:t xml:space="preserve">대상이 되는 </w:t>
       </w:r>
+      <w:proofErr w:type="spellStart"/>
       <w:r>
         <w:rPr>
           <w:bCs/>
@@ -1630,6 +1751,7 @@
         </w:rPr>
         <w:t>fd</w:t>
       </w:r>
+      <w:proofErr w:type="spellEnd"/>
       <w:r>
         <w:rPr>
           <w:rFonts w:hint="eastAsia"/>
@@ -1681,6 +1803,7 @@
         </w:rPr>
         <w:t xml:space="preserve"> </w:t>
       </w:r>
+      <w:proofErr w:type="spellStart"/>
       <w:r>
         <w:rPr>
           <w:bCs/>
@@ -1689,6 +1812,7 @@
         </w:rPr>
         <w:t>Epoll</w:t>
       </w:r>
+      <w:proofErr w:type="spellEnd"/>
       <w:r>
         <w:rPr>
           <w:rFonts w:hint="eastAsia"/>
@@ -1707,6 +1831,7 @@
         </w:rPr>
         <w:t xml:space="preserve">관찰의 대상이 되는 </w:t>
       </w:r>
+      <w:proofErr w:type="spellStart"/>
       <w:r>
         <w:rPr>
           <w:bCs/>
@@ -1715,6 +1840,7 @@
         </w:rPr>
         <w:t>fd</w:t>
       </w:r>
+      <w:proofErr w:type="spellEnd"/>
       <w:r>
         <w:rPr>
           <w:rFonts w:hint="eastAsia"/>
@@ -1758,6 +1884,7 @@
         </w:rPr>
         <w:t xml:space="preserve">해당 저장소에 관한 </w:t>
       </w:r>
+      <w:proofErr w:type="spellStart"/>
       <w:r>
         <w:rPr>
           <w:bCs/>
@@ -1773,8 +1900,19 @@
           <w:sz w:val="22"/>
           <w:szCs w:val="24"/>
         </w:rPr>
-        <w:t xml:space="preserve">를 요청하여 전체 </w:t>
-      </w:r>
+        <w:t>를</w:t>
+      </w:r>
+      <w:proofErr w:type="spellEnd"/>
+      <w:r>
+        <w:rPr>
+          <w:rFonts w:hint="eastAsia"/>
+          <w:bCs/>
+          <w:sz w:val="22"/>
+          <w:szCs w:val="24"/>
+        </w:rPr>
+        <w:t xml:space="preserve"> 요청하여 전체 </w:t>
+      </w:r>
+      <w:proofErr w:type="spellStart"/>
       <w:r>
         <w:rPr>
           <w:bCs/>
@@ -1790,7 +1928,17 @@
           <w:sz w:val="22"/>
           <w:szCs w:val="24"/>
         </w:rPr>
-        <w:t>를 순회하는 문제점을 해결할 수 있다.</w:t>
+        <w:t>를</w:t>
+      </w:r>
+      <w:proofErr w:type="spellEnd"/>
+      <w:r>
+        <w:rPr>
+          <w:rFonts w:hint="eastAsia"/>
+          <w:bCs/>
+          <w:sz w:val="22"/>
+          <w:szCs w:val="24"/>
+        </w:rPr>
+        <w:t xml:space="preserve"> 순회하는 문제점을 해결할 수 있다.</w:t>
       </w:r>
       <w:r>
         <w:rPr>
@@ -1860,8 +2008,19 @@
           <w:sz w:val="22"/>
           <w:szCs w:val="24"/>
         </w:rPr>
-        <w:t>Thread-based Approach with pthread</w:t>
-      </w:r>
+        <w:t xml:space="preserve">Thread-based Approach with </w:t>
+      </w:r>
+      <w:proofErr w:type="spellStart"/>
+      <w:r>
+        <w:rPr>
+          <w:b/>
+          <w:bCs/>
+          <w:sz w:val="22"/>
+          <w:szCs w:val="24"/>
+        </w:rPr>
+        <w:t>pthread</w:t>
+      </w:r>
+      <w:proofErr w:type="spellEnd"/>
       <w:r>
         <w:rPr>
           <w:rFonts w:hint="eastAsia"/>
@@ -1982,6 +2141,7 @@
         </w:rPr>
         <w:t xml:space="preserve"> 함수를 통해 </w:t>
       </w:r>
+      <w:proofErr w:type="spellStart"/>
       <w:r>
         <w:rPr>
           <w:bCs/>
@@ -1997,8 +2157,19 @@
           <w:sz w:val="22"/>
           <w:szCs w:val="24"/>
         </w:rPr>
-        <w:t xml:space="preserve">를 설정한 뒤 해당 </w:t>
-      </w:r>
+        <w:t>를</w:t>
+      </w:r>
+      <w:proofErr w:type="spellEnd"/>
+      <w:r>
+        <w:rPr>
+          <w:rFonts w:hint="eastAsia"/>
+          <w:bCs/>
+          <w:sz w:val="22"/>
+          <w:szCs w:val="24"/>
+        </w:rPr>
+        <w:t xml:space="preserve"> 설정한 뒤 해당 </w:t>
+      </w:r>
+      <w:proofErr w:type="spellStart"/>
       <w:r>
         <w:rPr>
           <w:bCs/>
@@ -2014,8 +2185,19 @@
           <w:sz w:val="22"/>
           <w:szCs w:val="24"/>
         </w:rPr>
-        <w:t xml:space="preserve">를 </w:t>
-      </w:r>
+        <w:t>를</w:t>
+      </w:r>
+      <w:proofErr w:type="spellEnd"/>
+      <w:r>
+        <w:rPr>
+          <w:rFonts w:hint="eastAsia"/>
+          <w:bCs/>
+          <w:sz w:val="22"/>
+          <w:szCs w:val="24"/>
+        </w:rPr>
+        <w:t xml:space="preserve"> </w:t>
+      </w:r>
+      <w:proofErr w:type="spellStart"/>
       <w:r>
         <w:rPr>
           <w:bCs/>
@@ -2041,6 +2223,7 @@
         </w:rPr>
         <w:t>insert</w:t>
       </w:r>
+      <w:proofErr w:type="spellEnd"/>
       <w:r>
         <w:rPr>
           <w:rFonts w:hint="eastAsia"/>
@@ -2056,8 +2239,18 @@
           <w:sz w:val="22"/>
           <w:szCs w:val="24"/>
         </w:rPr>
-        <w:t xml:space="preserve"> sbuf</w:t>
-      </w:r>
+        <w:t xml:space="preserve"> </w:t>
+      </w:r>
+      <w:proofErr w:type="spellStart"/>
+      <w:r>
+        <w:rPr>
+          <w:bCs/>
+          <w:sz w:val="22"/>
+          <w:szCs w:val="24"/>
+        </w:rPr>
+        <w:t>sbuf</w:t>
+      </w:r>
+      <w:proofErr w:type="spellEnd"/>
       <w:r>
         <w:rPr>
           <w:rFonts w:hint="eastAsia"/>
@@ -2169,6 +2362,7 @@
         </w:rPr>
         <w:t xml:space="preserve">들은 </w:t>
       </w:r>
+      <w:proofErr w:type="spellStart"/>
       <w:r>
         <w:rPr>
           <w:bCs/>
@@ -2177,6 +2371,7 @@
         </w:rPr>
         <w:t>Pthread_detach</w:t>
       </w:r>
+      <w:proofErr w:type="spellEnd"/>
       <w:r>
         <w:rPr>
           <w:rFonts w:hint="eastAsia"/>
@@ -2209,16 +2404,36 @@
           <w:sz w:val="22"/>
           <w:szCs w:val="24"/>
         </w:rPr>
-        <w:t xml:space="preserve"> sbuf</w:t>
-      </w:r>
-      <w:r>
-        <w:rPr>
-          <w:rFonts w:hint="eastAsia"/>
-          <w:bCs/>
-          <w:sz w:val="22"/>
-          <w:szCs w:val="24"/>
-        </w:rPr>
-        <w:t>에 있던 c</w:t>
+        <w:t xml:space="preserve"> </w:t>
+      </w:r>
+      <w:proofErr w:type="spellStart"/>
+      <w:r>
+        <w:rPr>
+          <w:bCs/>
+          <w:sz w:val="22"/>
+          <w:szCs w:val="24"/>
+        </w:rPr>
+        <w:t>sbuf</w:t>
+      </w:r>
+      <w:proofErr w:type="spellEnd"/>
+      <w:r>
+        <w:rPr>
+          <w:rFonts w:hint="eastAsia"/>
+          <w:bCs/>
+          <w:sz w:val="22"/>
+          <w:szCs w:val="24"/>
+        </w:rPr>
+        <w:t xml:space="preserve">에 있던 </w:t>
+      </w:r>
+      <w:proofErr w:type="spellStart"/>
+      <w:r>
+        <w:rPr>
+          <w:rFonts w:hint="eastAsia"/>
+          <w:bCs/>
+          <w:sz w:val="22"/>
+          <w:szCs w:val="24"/>
+        </w:rPr>
+        <w:t>c</w:t>
       </w:r>
       <w:r>
         <w:rPr>
@@ -2235,15 +2450,35 @@
           <w:sz w:val="22"/>
           <w:szCs w:val="24"/>
         </w:rPr>
-        <w:t xml:space="preserve">를 </w:t>
-      </w:r>
-      <w:r>
-        <w:rPr>
-          <w:bCs/>
-          <w:sz w:val="22"/>
-          <w:szCs w:val="24"/>
-        </w:rPr>
-        <w:t xml:space="preserve">sbuf_remove </w:t>
+        <w:t>를</w:t>
+      </w:r>
+      <w:proofErr w:type="spellEnd"/>
+      <w:r>
+        <w:rPr>
+          <w:rFonts w:hint="eastAsia"/>
+          <w:bCs/>
+          <w:sz w:val="22"/>
+          <w:szCs w:val="24"/>
+        </w:rPr>
+        <w:t xml:space="preserve"> </w:t>
+      </w:r>
+      <w:proofErr w:type="spellStart"/>
+      <w:r>
+        <w:rPr>
+          <w:bCs/>
+          <w:sz w:val="22"/>
+          <w:szCs w:val="24"/>
+        </w:rPr>
+        <w:t>sbuf_remove</w:t>
+      </w:r>
+      <w:proofErr w:type="spellEnd"/>
+      <w:r>
+        <w:rPr>
+          <w:bCs/>
+          <w:sz w:val="22"/>
+          <w:szCs w:val="24"/>
+        </w:rPr>
+        <w:t xml:space="preserve"> </w:t>
       </w:r>
       <w:r>
         <w:rPr>
@@ -2254,22 +2489,61 @@
         </w:rPr>
         <w:t xml:space="preserve">함수로 넘겨받아 </w:t>
       </w:r>
-      <w:r>
-        <w:rPr>
-          <w:bCs/>
-          <w:sz w:val="22"/>
-          <w:szCs w:val="24"/>
-        </w:rPr>
-        <w:t>echo_cnt(connfd)</w:t>
-      </w:r>
-      <w:r>
-        <w:rPr>
-          <w:rFonts w:hint="eastAsia"/>
-          <w:bCs/>
-          <w:sz w:val="22"/>
-          <w:szCs w:val="24"/>
-        </w:rPr>
-        <w:t>를 통해</w:t>
+      <w:proofErr w:type="spellStart"/>
+      <w:r>
+        <w:rPr>
+          <w:bCs/>
+          <w:sz w:val="22"/>
+          <w:szCs w:val="24"/>
+        </w:rPr>
+        <w:t>echo_cnt</w:t>
+      </w:r>
+      <w:proofErr w:type="spellEnd"/>
+      <w:r>
+        <w:rPr>
+          <w:bCs/>
+          <w:sz w:val="22"/>
+          <w:szCs w:val="24"/>
+        </w:rPr>
+        <w:t>(</w:t>
+      </w:r>
+      <w:proofErr w:type="spellStart"/>
+      <w:r>
+        <w:rPr>
+          <w:bCs/>
+          <w:sz w:val="22"/>
+          <w:szCs w:val="24"/>
+        </w:rPr>
+        <w:t>connfd</w:t>
+      </w:r>
+      <w:proofErr w:type="spellEnd"/>
+      <w:r>
+        <w:rPr>
+          <w:bCs/>
+          <w:sz w:val="22"/>
+          <w:szCs w:val="24"/>
+        </w:rPr>
+        <w:t>)</w:t>
+      </w:r>
+      <w:proofErr w:type="spellStart"/>
+      <w:r>
+        <w:rPr>
+          <w:rFonts w:hint="eastAsia"/>
+          <w:bCs/>
+          <w:sz w:val="22"/>
+          <w:szCs w:val="24"/>
+        </w:rPr>
+        <w:t>를</w:t>
+      </w:r>
+      <w:proofErr w:type="spellEnd"/>
+      <w:r>
+        <w:rPr>
+          <w:rFonts w:hint="eastAsia"/>
+          <w:bCs/>
+          <w:sz w:val="22"/>
+          <w:szCs w:val="24"/>
+        </w:rPr>
+        <w:t xml:space="preserve"> 통해</w:t>
       </w:r>
       <w:r>
         <w:rPr>
@@ -2736,6 +3010,7 @@
         </w:rPr>
         <w:t xml:space="preserve">은 </w:t>
       </w:r>
+      <w:proofErr w:type="spellStart"/>
       <w:r>
         <w:rPr>
           <w:bCs/>
@@ -2744,6 +3019,7 @@
         </w:rPr>
         <w:t>time.h</w:t>
       </w:r>
+      <w:proofErr w:type="spellEnd"/>
       <w:r>
         <w:rPr>
           <w:rFonts w:hint="eastAsia"/>
@@ -2753,13 +3029,23 @@
         </w:rPr>
         <w:t xml:space="preserve">의 </w:t>
       </w:r>
-      <w:r>
-        <w:rPr>
-          <w:bCs/>
-          <w:sz w:val="22"/>
-          <w:szCs w:val="24"/>
-        </w:rPr>
-        <w:t xml:space="preserve">gettimeofday </w:t>
+      <w:proofErr w:type="spellStart"/>
+      <w:r>
+        <w:rPr>
+          <w:bCs/>
+          <w:sz w:val="22"/>
+          <w:szCs w:val="24"/>
+        </w:rPr>
+        <w:t>gettimeofday</w:t>
+      </w:r>
+      <w:proofErr w:type="spellEnd"/>
+      <w:r>
+        <w:rPr>
+          <w:bCs/>
+          <w:sz w:val="22"/>
+          <w:szCs w:val="24"/>
+        </w:rPr>
+        <w:t xml:space="preserve"> </w:t>
       </w:r>
       <w:r>
         <w:rPr>
@@ -3161,7 +3447,25 @@
           <w:sz w:val="22"/>
           <w:szCs w:val="24"/>
         </w:rPr>
-        <w:t xml:space="preserve"> (Event-driven : ch6 p.</w:t>
+        <w:t xml:space="preserve"> (Event-</w:t>
+      </w:r>
+      <w:proofErr w:type="gramStart"/>
+      <w:r>
+        <w:rPr>
+          <w:bCs/>
+          <w:sz w:val="22"/>
+          <w:szCs w:val="24"/>
+        </w:rPr>
+        <w:t>driven :</w:t>
+      </w:r>
+      <w:proofErr w:type="gramEnd"/>
+      <w:r>
+        <w:rPr>
+          <w:bCs/>
+          <w:sz w:val="22"/>
+          <w:szCs w:val="24"/>
+        </w:rPr>
+        <w:t xml:space="preserve"> ch6 p.</w:t>
       </w:r>
       <w:r>
         <w:rPr>
@@ -3321,7 +3625,17 @@
           <w:sz w:val="22"/>
           <w:szCs w:val="24"/>
         </w:rPr>
-        <w:t>에서 발생할 수 있는 문제를 방지하기 위한 r</w:t>
+        <w:t xml:space="preserve">에서 발생할 수 있는 문제를 방지하기 위한 </w:t>
+      </w:r>
+      <w:proofErr w:type="spellStart"/>
+      <w:r>
+        <w:rPr>
+          <w:rFonts w:hint="eastAsia"/>
+          <w:bCs/>
+          <w:sz w:val="22"/>
+          <w:szCs w:val="24"/>
+        </w:rPr>
+        <w:t>r</w:t>
       </w:r>
       <w:r>
         <w:rPr>
@@ -3331,6 +3645,7 @@
         </w:rPr>
         <w:t>eadcnt</w:t>
       </w:r>
+      <w:proofErr w:type="spellEnd"/>
       <w:r>
         <w:rPr>
           <w:rFonts w:hint="eastAsia"/>
@@ -3365,14 +3680,25 @@
         </w:rPr>
         <w:t>mutex, w</w:t>
       </w:r>
-      <w:r>
-        <w:rPr>
-          <w:rFonts w:hint="eastAsia"/>
-          <w:bCs/>
-          <w:sz w:val="22"/>
-          <w:szCs w:val="24"/>
-        </w:rPr>
-        <w:t xml:space="preserve">를 </w:t>
+      <w:proofErr w:type="spellStart"/>
+      <w:r>
+        <w:rPr>
+          <w:rFonts w:hint="eastAsia"/>
+          <w:bCs/>
+          <w:sz w:val="22"/>
+          <w:szCs w:val="24"/>
+        </w:rPr>
+        <w:t>를</w:t>
+      </w:r>
+      <w:proofErr w:type="spellEnd"/>
+      <w:r>
+        <w:rPr>
+          <w:rFonts w:hint="eastAsia"/>
+          <w:bCs/>
+          <w:sz w:val="22"/>
+          <w:szCs w:val="24"/>
+        </w:rPr>
+        <w:t xml:space="preserve"> </w:t>
       </w:r>
       <w:r>
         <w:rPr>
@@ -3521,14 +3847,25 @@
         </w:rPr>
         <w:t>left, right pointer</w:t>
       </w:r>
-      <w:r>
-        <w:rPr>
-          <w:rFonts w:hint="eastAsia"/>
-          <w:bCs/>
-          <w:sz w:val="22"/>
-          <w:szCs w:val="24"/>
-        </w:rPr>
-        <w:t>를 가진다.</w:t>
+      <w:proofErr w:type="spellStart"/>
+      <w:r>
+        <w:rPr>
+          <w:rFonts w:hint="eastAsia"/>
+          <w:bCs/>
+          <w:sz w:val="22"/>
+          <w:szCs w:val="24"/>
+        </w:rPr>
+        <w:t>를</w:t>
+      </w:r>
+      <w:proofErr w:type="spellEnd"/>
+      <w:r>
+        <w:rPr>
+          <w:rFonts w:hint="eastAsia"/>
+          <w:bCs/>
+          <w:sz w:val="22"/>
+          <w:szCs w:val="24"/>
+        </w:rPr>
+        <w:t xml:space="preserve"> 가진다.</w:t>
       </w:r>
       <w:r>
         <w:rPr>
@@ -3574,13 +3911,23 @@
         </w:rPr>
         <w:t xml:space="preserve">함수로는 새로운 노드를 삽입하는 </w:t>
       </w:r>
-      <w:r>
-        <w:rPr>
-          <w:bCs/>
-          <w:sz w:val="22"/>
-          <w:szCs w:val="24"/>
-        </w:rPr>
-        <w:t xml:space="preserve">insertNode, </w:t>
+      <w:proofErr w:type="spellStart"/>
+      <w:r>
+        <w:rPr>
+          <w:bCs/>
+          <w:sz w:val="22"/>
+          <w:szCs w:val="24"/>
+        </w:rPr>
+        <w:t>insertNode</w:t>
+      </w:r>
+      <w:proofErr w:type="spellEnd"/>
+      <w:r>
+        <w:rPr>
+          <w:bCs/>
+          <w:sz w:val="22"/>
+          <w:szCs w:val="24"/>
+        </w:rPr>
+        <w:t xml:space="preserve">, </w:t>
       </w:r>
       <w:r>
         <w:rPr>
@@ -3624,14 +3971,25 @@
         </w:rPr>
         <w:t>search</w:t>
       </w:r>
-      <w:r>
-        <w:rPr>
-          <w:rFonts w:hint="eastAsia"/>
-          <w:bCs/>
-          <w:sz w:val="22"/>
-          <w:szCs w:val="24"/>
-        </w:rPr>
-        <w:t>를 구현하였다.</w:t>
+      <w:proofErr w:type="spellStart"/>
+      <w:r>
+        <w:rPr>
+          <w:rFonts w:hint="eastAsia"/>
+          <w:bCs/>
+          <w:sz w:val="22"/>
+          <w:szCs w:val="24"/>
+        </w:rPr>
+        <w:t>를</w:t>
+      </w:r>
+      <w:proofErr w:type="spellEnd"/>
+      <w:r>
+        <w:rPr>
+          <w:rFonts w:hint="eastAsia"/>
+          <w:bCs/>
+          <w:sz w:val="22"/>
+          <w:szCs w:val="24"/>
+        </w:rPr>
+        <w:t xml:space="preserve"> 구현하였다.</w:t>
       </w:r>
       <w:r>
         <w:rPr>
@@ -3677,14 +4035,25 @@
         </w:rPr>
         <w:t xml:space="preserve"> </w:t>
       </w:r>
-      <w:r>
-        <w:rPr>
-          <w:rFonts w:hint="eastAsia"/>
-          <w:bCs/>
-          <w:sz w:val="22"/>
-          <w:szCs w:val="24"/>
-        </w:rPr>
-        <w:t xml:space="preserve">입력받은 주식의 </w:t>
+      <w:proofErr w:type="spellStart"/>
+      <w:r>
+        <w:rPr>
+          <w:rFonts w:hint="eastAsia"/>
+          <w:bCs/>
+          <w:sz w:val="22"/>
+          <w:szCs w:val="24"/>
+        </w:rPr>
+        <w:t>입력받은</w:t>
+      </w:r>
+      <w:proofErr w:type="spellEnd"/>
+      <w:r>
+        <w:rPr>
+          <w:rFonts w:hint="eastAsia"/>
+          <w:bCs/>
+          <w:sz w:val="22"/>
+          <w:szCs w:val="24"/>
+        </w:rPr>
+        <w:t xml:space="preserve"> 주식의 </w:t>
       </w:r>
       <w:r>
         <w:rPr>
@@ -3737,6 +4106,7 @@
         </w:rPr>
         <w:t xml:space="preserve">의 </w:t>
       </w:r>
+      <w:proofErr w:type="spellStart"/>
       <w:r>
         <w:rPr>
           <w:bCs/>
@@ -3745,6 +4115,7 @@
         </w:rPr>
         <w:t>connfd</w:t>
       </w:r>
+      <w:proofErr w:type="spellEnd"/>
       <w:r>
         <w:rPr>
           <w:rFonts w:hint="eastAsia"/>
@@ -3797,15 +4168,27 @@
         </w:rPr>
         <w:t>ree</w:t>
       </w:r>
-      <w:r>
-        <w:rPr>
-          <w:rFonts w:hint="eastAsia"/>
-          <w:bCs/>
-          <w:sz w:val="22"/>
-          <w:szCs w:val="24"/>
-        </w:rPr>
-        <w:t xml:space="preserve">를 </w:t>
-      </w:r>
+      <w:proofErr w:type="spellStart"/>
+      <w:r>
+        <w:rPr>
+          <w:rFonts w:hint="eastAsia"/>
+          <w:bCs/>
+          <w:sz w:val="22"/>
+          <w:szCs w:val="24"/>
+        </w:rPr>
+        <w:t>를</w:t>
+      </w:r>
+      <w:proofErr w:type="spellEnd"/>
+      <w:r>
+        <w:rPr>
+          <w:rFonts w:hint="eastAsia"/>
+          <w:bCs/>
+          <w:sz w:val="22"/>
+          <w:szCs w:val="24"/>
+        </w:rPr>
+        <w:t xml:space="preserve"> </w:t>
+      </w:r>
+      <w:proofErr w:type="spellStart"/>
       <w:r>
         <w:rPr>
           <w:bCs/>
@@ -3814,6 +4197,7 @@
         </w:rPr>
         <w:t>inorder</w:t>
       </w:r>
+      <w:proofErr w:type="spellEnd"/>
       <w:r>
         <w:rPr>
           <w:rFonts w:hint="eastAsia"/>
@@ -3850,6 +4234,7 @@
         </w:rPr>
         <w:t xml:space="preserve">출력을 위한 </w:t>
       </w:r>
+      <w:proofErr w:type="spellStart"/>
       <w:r>
         <w:rPr>
           <w:bCs/>
@@ -3858,6 +4243,7 @@
         </w:rPr>
         <w:t>showBuf</w:t>
       </w:r>
+      <w:proofErr w:type="spellEnd"/>
       <w:r>
         <w:rPr>
           <w:rFonts w:hint="eastAsia"/>
@@ -3884,6 +4270,7 @@
         </w:rPr>
         <w:t xml:space="preserve">의 정보를 입력해둔 뒤 한번에 </w:t>
       </w:r>
+      <w:proofErr w:type="spellStart"/>
       <w:r>
         <w:rPr>
           <w:bCs/>
@@ -3892,6 +4279,7 @@
         </w:rPr>
         <w:t>connfd</w:t>
       </w:r>
+      <w:proofErr w:type="spellEnd"/>
       <w:r>
         <w:rPr>
           <w:rFonts w:hint="eastAsia"/>
@@ -3936,13 +4324,23 @@
         </w:rPr>
         <w:t xml:space="preserve">의 정보를 갱신하는 </w:t>
       </w:r>
-      <w:r>
-        <w:rPr>
-          <w:bCs/>
-          <w:sz w:val="22"/>
-          <w:szCs w:val="24"/>
-        </w:rPr>
-        <w:t xml:space="preserve">updateFile </w:t>
+      <w:proofErr w:type="spellStart"/>
+      <w:r>
+        <w:rPr>
+          <w:bCs/>
+          <w:sz w:val="22"/>
+          <w:szCs w:val="24"/>
+        </w:rPr>
+        <w:t>updateFile</w:t>
+      </w:r>
+      <w:proofErr w:type="spellEnd"/>
+      <w:r>
+        <w:rPr>
+          <w:bCs/>
+          <w:sz w:val="22"/>
+          <w:szCs w:val="24"/>
+        </w:rPr>
+        <w:t xml:space="preserve"> </w:t>
       </w:r>
       <w:r>
         <w:rPr>
@@ -3970,13 +4368,23 @@
         </w:rPr>
         <w:t xml:space="preserve">마찬가지로 </w:t>
       </w:r>
-      <w:r>
-        <w:rPr>
-          <w:bCs/>
-          <w:sz w:val="22"/>
-          <w:szCs w:val="24"/>
-        </w:rPr>
-        <w:t xml:space="preserve">inorder </w:t>
+      <w:proofErr w:type="spellStart"/>
+      <w:r>
+        <w:rPr>
+          <w:bCs/>
+          <w:sz w:val="22"/>
+          <w:szCs w:val="24"/>
+        </w:rPr>
+        <w:t>inorder</w:t>
+      </w:r>
+      <w:proofErr w:type="spellEnd"/>
+      <w:r>
+        <w:rPr>
+          <w:bCs/>
+          <w:sz w:val="22"/>
+          <w:szCs w:val="24"/>
+        </w:rPr>
+        <w:t xml:space="preserve"> </w:t>
       </w:r>
       <w:r>
         <w:rPr>
@@ -4029,14 +4437,25 @@
         </w:rPr>
         <w:t>ID</w:t>
       </w:r>
-      <w:r>
-        <w:rPr>
-          <w:rFonts w:hint="eastAsia"/>
-          <w:bCs/>
-          <w:sz w:val="22"/>
-          <w:szCs w:val="24"/>
-        </w:rPr>
-        <w:t>를 기준으로 오름차순으로 정렬된다.</w:t>
+      <w:proofErr w:type="spellStart"/>
+      <w:r>
+        <w:rPr>
+          <w:rFonts w:hint="eastAsia"/>
+          <w:bCs/>
+          <w:sz w:val="22"/>
+          <w:szCs w:val="24"/>
+        </w:rPr>
+        <w:t>를</w:t>
+      </w:r>
+      <w:proofErr w:type="spellEnd"/>
+      <w:r>
+        <w:rPr>
+          <w:rFonts w:hint="eastAsia"/>
+          <w:bCs/>
+          <w:sz w:val="22"/>
+          <w:szCs w:val="24"/>
+        </w:rPr>
+        <w:t xml:space="preserve"> 기준으로 오름차순으로 정렬된다.</w:t>
       </w:r>
       <w:r>
         <w:rPr>
@@ -4065,6 +4484,7 @@
         </w:rPr>
         <w:t xml:space="preserve">처음 </w:t>
       </w:r>
+      <w:proofErr w:type="spellStart"/>
       <w:r>
         <w:rPr>
           <w:bCs/>
@@ -4080,7 +4500,17 @@
           <w:sz w:val="22"/>
           <w:szCs w:val="24"/>
         </w:rPr>
-        <w:t xml:space="preserve">를 실행하면 </w:t>
+        <w:t>를</w:t>
+      </w:r>
+      <w:proofErr w:type="spellEnd"/>
+      <w:r>
+        <w:rPr>
+          <w:rFonts w:hint="eastAsia"/>
+          <w:bCs/>
+          <w:sz w:val="22"/>
+          <w:szCs w:val="24"/>
+        </w:rPr>
+        <w:t xml:space="preserve"> 실행하면 </w:t>
       </w:r>
       <w:r>
         <w:rPr>
@@ -4116,6 +4546,7 @@
         </w:rPr>
         <w:t xml:space="preserve"> 구조체 변수에 정보를 담아 </w:t>
       </w:r>
+      <w:proofErr w:type="spellStart"/>
       <w:r>
         <w:rPr>
           <w:bCs/>
@@ -4124,6 +4555,7 @@
         </w:rPr>
         <w:t>insertNode</w:t>
       </w:r>
+      <w:proofErr w:type="spellEnd"/>
       <w:r>
         <w:rPr>
           <w:rFonts w:hint="eastAsia"/>
@@ -4217,6 +4649,7 @@
         </w:rPr>
         <w:t xml:space="preserve">강의자료의 기본 구조를 활용하여 </w:t>
       </w:r>
+      <w:proofErr w:type="spellStart"/>
       <w:r>
         <w:rPr>
           <w:bCs/>
@@ -4232,7 +4665,17 @@
           <w:sz w:val="22"/>
           <w:szCs w:val="24"/>
         </w:rPr>
-        <w:t>를 작성하였다.</w:t>
+        <w:t>를</w:t>
+      </w:r>
+      <w:proofErr w:type="spellEnd"/>
+      <w:r>
+        <w:rPr>
+          <w:rFonts w:hint="eastAsia"/>
+          <w:bCs/>
+          <w:sz w:val="22"/>
+          <w:szCs w:val="24"/>
+        </w:rPr>
+        <w:t xml:space="preserve"> 작성하였다.</w:t>
       </w:r>
       <w:r>
         <w:rPr>
@@ -4318,22 +4761,43 @@
         </w:rPr>
         <w:t>client</w:t>
       </w:r>
-      <w:r>
-        <w:rPr>
-          <w:rFonts w:hint="eastAsia"/>
-          <w:bCs/>
-          <w:sz w:val="22"/>
-          <w:szCs w:val="24"/>
-        </w:rPr>
-        <w:t xml:space="preserve">를 관리하여 최종적으로 </w:t>
-      </w:r>
-      <w:r>
-        <w:rPr>
-          <w:bCs/>
-          <w:sz w:val="22"/>
-          <w:szCs w:val="24"/>
-        </w:rPr>
-        <w:t xml:space="preserve">check_clients </w:t>
+      <w:proofErr w:type="spellStart"/>
+      <w:r>
+        <w:rPr>
+          <w:rFonts w:hint="eastAsia"/>
+          <w:bCs/>
+          <w:sz w:val="22"/>
+          <w:szCs w:val="24"/>
+        </w:rPr>
+        <w:t>를</w:t>
+      </w:r>
+      <w:proofErr w:type="spellEnd"/>
+      <w:r>
+        <w:rPr>
+          <w:rFonts w:hint="eastAsia"/>
+          <w:bCs/>
+          <w:sz w:val="22"/>
+          <w:szCs w:val="24"/>
+        </w:rPr>
+        <w:t xml:space="preserve"> 관리하여 최종적으로 </w:t>
+      </w:r>
+      <w:proofErr w:type="spellStart"/>
+      <w:r>
+        <w:rPr>
+          <w:bCs/>
+          <w:sz w:val="22"/>
+          <w:szCs w:val="24"/>
+        </w:rPr>
+        <w:t>check_clients</w:t>
+      </w:r>
+      <w:proofErr w:type="spellEnd"/>
+      <w:r>
+        <w:rPr>
+          <w:bCs/>
+          <w:sz w:val="22"/>
+          <w:szCs w:val="24"/>
+        </w:rPr>
+        <w:t xml:space="preserve"> </w:t>
       </w:r>
       <w:r>
         <w:rPr>
@@ -4362,6 +4826,7 @@
           <w:szCs w:val="24"/>
         </w:rPr>
       </w:pPr>
+      <w:proofErr w:type="spellStart"/>
       <w:r>
         <w:rPr>
           <w:bCs/>
@@ -4370,6 +4835,7 @@
         </w:rPr>
         <w:t>Check_clients</w:t>
       </w:r>
+      <w:proofErr w:type="spellEnd"/>
       <w:r>
         <w:rPr>
           <w:rFonts w:hint="eastAsia"/>
@@ -4405,6 +4871,7 @@
         </w:rPr>
         <w:t xml:space="preserve"> 상태의 </w:t>
       </w:r>
+      <w:proofErr w:type="spellStart"/>
       <w:r>
         <w:rPr>
           <w:bCs/>
@@ -4413,6 +4880,7 @@
         </w:rPr>
         <w:t>fd</w:t>
       </w:r>
+      <w:proofErr w:type="spellEnd"/>
       <w:r>
         <w:rPr>
           <w:rFonts w:hint="eastAsia"/>
@@ -4507,14 +4975,25 @@
         </w:rPr>
         <w:t>client</w:t>
       </w:r>
-      <w:r>
-        <w:rPr>
-          <w:rFonts w:hint="eastAsia"/>
-          <w:bCs/>
-          <w:sz w:val="22"/>
-          <w:szCs w:val="24"/>
-        </w:rPr>
-        <w:t xml:space="preserve">와의 연결을 종료하고 </w:t>
+      <w:proofErr w:type="spellStart"/>
+      <w:r>
+        <w:rPr>
+          <w:rFonts w:hint="eastAsia"/>
+          <w:bCs/>
+          <w:sz w:val="22"/>
+          <w:szCs w:val="24"/>
+        </w:rPr>
+        <w:t>와의</w:t>
+      </w:r>
+      <w:proofErr w:type="spellEnd"/>
+      <w:r>
+        <w:rPr>
+          <w:rFonts w:hint="eastAsia"/>
+          <w:bCs/>
+          <w:sz w:val="22"/>
+          <w:szCs w:val="24"/>
+        </w:rPr>
+        <w:t xml:space="preserve"> 연결을 종료하고 </w:t>
       </w:r>
       <w:r>
         <w:rPr>
@@ -4643,6 +5122,7 @@
         </w:rPr>
         <w:t xml:space="preserve">D 만큼 </w:t>
       </w:r>
+      <w:proofErr w:type="spellStart"/>
       <w:r>
         <w:rPr>
           <w:bCs/>
@@ -4651,6 +5131,7 @@
         </w:rPr>
         <w:t>pthread</w:t>
       </w:r>
+      <w:proofErr w:type="spellEnd"/>
       <w:r>
         <w:rPr>
           <w:rFonts w:hint="eastAsia"/>
@@ -4745,6 +5226,7 @@
         </w:rPr>
         <w:t xml:space="preserve">후 </w:t>
       </w:r>
+      <w:proofErr w:type="spellStart"/>
       <w:r>
         <w:rPr>
           <w:bCs/>
@@ -4753,6 +5235,7 @@
         </w:rPr>
         <w:t>sbuf</w:t>
       </w:r>
+      <w:proofErr w:type="spellEnd"/>
       <w:r>
         <w:rPr>
           <w:rFonts w:hint="eastAsia"/>
@@ -4762,6 +5245,7 @@
         </w:rPr>
         <w:t xml:space="preserve"> 내에 </w:t>
       </w:r>
+      <w:proofErr w:type="spellStart"/>
       <w:r>
         <w:rPr>
           <w:bCs/>
@@ -4777,7 +5261,17 @@
           <w:sz w:val="22"/>
           <w:szCs w:val="24"/>
         </w:rPr>
-        <w:t xml:space="preserve">를 추가하고 </w:t>
+        <w:t>를</w:t>
+      </w:r>
+      <w:proofErr w:type="spellEnd"/>
+      <w:r>
+        <w:rPr>
+          <w:rFonts w:hint="eastAsia"/>
+          <w:bCs/>
+          <w:sz w:val="22"/>
+          <w:szCs w:val="24"/>
+        </w:rPr>
+        <w:t xml:space="preserve"> 추가하고 </w:t>
       </w:r>
       <w:r>
         <w:rPr>
@@ -4838,6 +5332,7 @@
         </w:rPr>
         <w:t xml:space="preserve">에서 </w:t>
       </w:r>
+      <w:proofErr w:type="spellStart"/>
       <w:r>
         <w:rPr>
           <w:bCs/>
@@ -4846,6 +5341,7 @@
         </w:rPr>
         <w:t>check_clients</w:t>
       </w:r>
+      <w:proofErr w:type="spellEnd"/>
       <w:r>
         <w:rPr>
           <w:rFonts w:hint="eastAsia"/>
@@ -4855,13 +5351,23 @@
         </w:rPr>
         <w:t xml:space="preserve"> 함수와 비슷한 역할을 하는 </w:t>
       </w:r>
-      <w:r>
-        <w:rPr>
-          <w:bCs/>
-          <w:sz w:val="22"/>
-          <w:szCs w:val="24"/>
-        </w:rPr>
-        <w:t xml:space="preserve">echo_cnt </w:t>
+      <w:proofErr w:type="spellStart"/>
+      <w:r>
+        <w:rPr>
+          <w:bCs/>
+          <w:sz w:val="22"/>
+          <w:szCs w:val="24"/>
+        </w:rPr>
+        <w:t>echo_cnt</w:t>
+      </w:r>
+      <w:proofErr w:type="spellEnd"/>
+      <w:r>
+        <w:rPr>
+          <w:bCs/>
+          <w:sz w:val="22"/>
+          <w:szCs w:val="24"/>
+        </w:rPr>
+        <w:t xml:space="preserve"> </w:t>
       </w:r>
       <w:r>
         <w:rPr>
@@ -4906,6 +5412,7 @@
         </w:rPr>
         <w:t xml:space="preserve"> 명령어가 입력될 경우 </w:t>
       </w:r>
+      <w:proofErr w:type="spellStart"/>
       <w:r>
         <w:rPr>
           <w:bCs/>
@@ -4914,6 +5421,7 @@
         </w:rPr>
         <w:t>updateFile</w:t>
       </w:r>
+      <w:proofErr w:type="spellEnd"/>
       <w:r>
         <w:rPr>
           <w:rFonts w:hint="eastAsia"/>
@@ -5052,14 +5560,25 @@
         </w:rPr>
         <w:t>semaphore</w:t>
       </w:r>
-      <w:r>
-        <w:rPr>
-          <w:rFonts w:hint="eastAsia"/>
-          <w:bCs/>
-          <w:sz w:val="22"/>
-          <w:szCs w:val="24"/>
-        </w:rPr>
-        <w:t>를 활용하였다는 점이다.</w:t>
+      <w:proofErr w:type="spellStart"/>
+      <w:r>
+        <w:rPr>
+          <w:rFonts w:hint="eastAsia"/>
+          <w:bCs/>
+          <w:sz w:val="22"/>
+          <w:szCs w:val="24"/>
+        </w:rPr>
+        <w:t>를</w:t>
+      </w:r>
+      <w:proofErr w:type="spellEnd"/>
+      <w:r>
+        <w:rPr>
+          <w:rFonts w:hint="eastAsia"/>
+          <w:bCs/>
+          <w:sz w:val="22"/>
+          <w:szCs w:val="24"/>
+        </w:rPr>
+        <w:t xml:space="preserve"> 활용하였다는 점이다.</w:t>
       </w:r>
       <w:r>
         <w:rPr>
@@ -5112,14 +5631,25 @@
         </w:rPr>
         <w:t>ree</w:t>
       </w:r>
-      <w:r>
-        <w:rPr>
-          <w:rFonts w:hint="eastAsia"/>
-          <w:bCs/>
-          <w:sz w:val="22"/>
-          <w:szCs w:val="24"/>
-        </w:rPr>
-        <w:t xml:space="preserve">를 읽는 함수인 </w:t>
+      <w:proofErr w:type="spellStart"/>
+      <w:r>
+        <w:rPr>
+          <w:rFonts w:hint="eastAsia"/>
+          <w:bCs/>
+          <w:sz w:val="22"/>
+          <w:szCs w:val="24"/>
+        </w:rPr>
+        <w:t>를</w:t>
+      </w:r>
+      <w:proofErr w:type="spellEnd"/>
+      <w:r>
+        <w:rPr>
+          <w:rFonts w:hint="eastAsia"/>
+          <w:bCs/>
+          <w:sz w:val="22"/>
+          <w:szCs w:val="24"/>
+        </w:rPr>
+        <w:t xml:space="preserve"> 읽는 함수인 </w:t>
       </w:r>
       <w:r>
         <w:rPr>
@@ -5138,6 +5668,7 @@
         </w:rPr>
         <w:t xml:space="preserve">와 </w:t>
       </w:r>
+      <w:proofErr w:type="spellStart"/>
       <w:r>
         <w:rPr>
           <w:bCs/>
@@ -5146,6 +5677,7 @@
         </w:rPr>
         <w:t>updateFile</w:t>
       </w:r>
+      <w:proofErr w:type="spellEnd"/>
       <w:r>
         <w:rPr>
           <w:rFonts w:hint="eastAsia"/>
@@ -5170,24 +5702,54 @@
           <w:sz w:val="22"/>
           <w:szCs w:val="24"/>
         </w:rPr>
-        <w:t>와 r</w:t>
-      </w:r>
-      <w:r>
-        <w:rPr>
-          <w:bCs/>
-          <w:sz w:val="22"/>
-          <w:szCs w:val="24"/>
-        </w:rPr>
-        <w:t>eacnt, w</w:t>
-      </w:r>
-      <w:r>
-        <w:rPr>
-          <w:rFonts w:hint="eastAsia"/>
-          <w:bCs/>
-          <w:sz w:val="22"/>
-          <w:szCs w:val="24"/>
-        </w:rPr>
-        <w:t>를 이용하였다.</w:t>
+        <w:t xml:space="preserve">와 </w:t>
+      </w:r>
+      <w:proofErr w:type="spellStart"/>
+      <w:r>
+        <w:rPr>
+          <w:rFonts w:hint="eastAsia"/>
+          <w:bCs/>
+          <w:sz w:val="22"/>
+          <w:szCs w:val="24"/>
+        </w:rPr>
+        <w:t>r</w:t>
+      </w:r>
+      <w:r>
+        <w:rPr>
+          <w:bCs/>
+          <w:sz w:val="22"/>
+          <w:szCs w:val="24"/>
+        </w:rPr>
+        <w:t>eacnt</w:t>
+      </w:r>
+      <w:proofErr w:type="spellEnd"/>
+      <w:r>
+        <w:rPr>
+          <w:bCs/>
+          <w:sz w:val="22"/>
+          <w:szCs w:val="24"/>
+        </w:rPr>
+        <w:t>, w</w:t>
+      </w:r>
+      <w:proofErr w:type="spellStart"/>
+      <w:r>
+        <w:rPr>
+          <w:rFonts w:hint="eastAsia"/>
+          <w:bCs/>
+          <w:sz w:val="22"/>
+          <w:szCs w:val="24"/>
+        </w:rPr>
+        <w:t>를</w:t>
+      </w:r>
+      <w:proofErr w:type="spellEnd"/>
+      <w:r>
+        <w:rPr>
+          <w:rFonts w:hint="eastAsia"/>
+          <w:bCs/>
+          <w:sz w:val="22"/>
+          <w:szCs w:val="24"/>
+        </w:rPr>
+        <w:t xml:space="preserve"> 이용하였다.</w:t>
       </w:r>
       <w:r>
         <w:rPr>
@@ -8054,8 +8616,18 @@
           <w:sz w:val="22"/>
           <w:szCs w:val="24"/>
         </w:rPr>
-        <w:t>Semaphore, pthread</w:t>
-      </w:r>
+        <w:t xml:space="preserve">Semaphore, </w:t>
+      </w:r>
+      <w:proofErr w:type="spellStart"/>
+      <w:r>
+        <w:rPr>
+          <w:bCs/>
+          <w:sz w:val="22"/>
+          <w:szCs w:val="24"/>
+        </w:rPr>
+        <w:t>pthread</w:t>
+      </w:r>
+      <w:proofErr w:type="spellEnd"/>
       <w:r>
         <w:rPr>
           <w:rFonts w:hint="eastAsia"/>
@@ -8642,14 +9214,25 @@
         </w:rPr>
         <w:t>semaphore</w:t>
       </w:r>
-      <w:r>
-        <w:rPr>
-          <w:rFonts w:hint="eastAsia"/>
-          <w:bCs/>
-          <w:sz w:val="22"/>
-          <w:szCs w:val="24"/>
-        </w:rPr>
-        <w:t xml:space="preserve">를 이중으로 </w:t>
+      <w:proofErr w:type="spellStart"/>
+      <w:r>
+        <w:rPr>
+          <w:rFonts w:hint="eastAsia"/>
+          <w:bCs/>
+          <w:sz w:val="22"/>
+          <w:szCs w:val="24"/>
+        </w:rPr>
+        <w:t>를</w:t>
+      </w:r>
+      <w:proofErr w:type="spellEnd"/>
+      <w:r>
+        <w:rPr>
+          <w:rFonts w:hint="eastAsia"/>
+          <w:bCs/>
+          <w:sz w:val="22"/>
+          <w:szCs w:val="24"/>
+        </w:rPr>
+        <w:t xml:space="preserve"> 이중으로 </w:t>
       </w:r>
       <w:r>
         <w:rPr>

</xml_diff>